<commit_message>
commit  add pseudo code
</commit_message>
<xml_diff>
--- a/Stat-Dice-1st-part/Stat-Dice-1stQ.docx
+++ b/Stat-Dice-1st-part/Stat-Dice-1stQ.docx
@@ -55,15 +55,7 @@
           <w:sz w:val="28"/>
           <w:szCs w:val="28"/>
         </w:rPr>
-        <w:t xml:space="preserve">Determine the probability of obtaining a sum of 30 when ten fair six-sided dice are rolled </w:t>
-      </w:r>
-      <w:r>
-        <w:rPr>
-          <w:rFonts w:ascii="Times New Roman" w:hAnsi="Times New Roman" w:cs="Times New Roman"/>
-          <w:sz w:val="28"/>
-          <w:szCs w:val="28"/>
-        </w:rPr>
-        <w:t>independently.</w:t>
+        <w:t>Determine the probability of obtaining a sum of 30 when ten fair six-sided dice are rolled independently.</w:t>
       </w:r>
     </w:p>
     <w:p>
@@ -1879,6 +1871,1050 @@
           <w:szCs w:val="28"/>
         </w:rPr>
       </w:pPr>
+    </w:p>
+    <w:p>
+      <w:pPr>
+        <w:rPr>
+          <w:rFonts w:ascii="Times New Roman" w:hAnsi="Times New Roman" w:cs="Times New Roman"/>
+          <w:b/>
+          <w:bCs/>
+          <w:sz w:val="28"/>
+          <w:szCs w:val="28"/>
+        </w:rPr>
+      </w:pPr>
+      <w:r>
+        <w:rPr>
+          <w:rFonts w:ascii="Times New Roman" w:hAnsi="Times New Roman" w:cs="Times New Roman"/>
+          <w:b/>
+          <w:bCs/>
+          <w:sz w:val="28"/>
+          <w:szCs w:val="28"/>
+        </w:rPr>
+        <w:t>Pseudocode:</w:t>
+      </w:r>
+    </w:p>
+    <w:p>
+      <w:pPr>
+        <w:spacing w:before="100" w:beforeAutospacing="1" w:after="100" w:afterAutospacing="1" w:line="240" w:lineRule="auto"/>
+        <w:rPr>
+          <w:rFonts w:ascii="Times New Roman" w:eastAsia="Times New Roman" w:hAnsi="Times New Roman" w:cs="Times New Roman"/>
+          <w:kern w:val="0"/>
+          <w:sz w:val="24"/>
+          <w:szCs w:val="24"/>
+          <w14:ligatures w14:val="none"/>
+        </w:rPr>
+      </w:pPr>
+      <w:r>
+        <w:rPr>
+          <w:rFonts w:ascii="Times New Roman" w:eastAsia="Times New Roman" w:hAnsi="Times New Roman" w:cs="Times New Roman"/>
+          <w:kern w:val="0"/>
+          <w:sz w:val="24"/>
+          <w:szCs w:val="24"/>
+          <w14:ligatures w14:val="none"/>
+        </w:rPr>
+        <w:t>Certainly, here's the pseudocode for the given Python code:</w:t>
+      </w:r>
+    </w:p>
+    <w:p>
+      <w:pPr>
+        <w:spacing w:before="100" w:beforeAutospacing="1" w:after="100" w:afterAutospacing="1" w:line="240" w:lineRule="auto"/>
+        <w:rPr>
+          <w:rFonts w:ascii="Times New Roman" w:eastAsia="Times New Roman" w:hAnsi="Times New Roman" w:cs="Times New Roman"/>
+          <w:kern w:val="0"/>
+          <w:sz w:val="28"/>
+          <w:szCs w:val="28"/>
+          <w14:ligatures w14:val="none"/>
+        </w:rPr>
+      </w:pPr>
+      <w:r>
+        <w:rPr>
+          <w:rFonts w:ascii="Times New Roman" w:eastAsia="Times New Roman" w:hAnsi="Times New Roman" w:cs="Times New Roman"/>
+          <w:b/>
+          <w:bCs/>
+          <w:kern w:val="0"/>
+          <w:sz w:val="28"/>
+          <w:szCs w:val="28"/>
+          <w14:ligatures w14:val="none"/>
+        </w:rPr>
+        <w:t>Pseudocode:</w:t>
+      </w:r>
+    </w:p>
+    <w:p>
+      <w:pPr>
+        <w:tabs>
+          <w:tab w:val="left" w:pos="916"/>
+          <w:tab w:val="left" w:pos="1832"/>
+          <w:tab w:val="left" w:pos="2748"/>
+          <w:tab w:val="left" w:pos="3664"/>
+          <w:tab w:val="left" w:pos="4580"/>
+          <w:tab w:val="left" w:pos="5496"/>
+          <w:tab w:val="left" w:pos="6412"/>
+          <w:tab w:val="left" w:pos="7328"/>
+          <w:tab w:val="left" w:pos="8244"/>
+          <w:tab w:val="left" w:pos="9160"/>
+          <w:tab w:val="left" w:pos="10076"/>
+          <w:tab w:val="left" w:pos="10992"/>
+          <w:tab w:val="left" w:pos="11908"/>
+          <w:tab w:val="left" w:pos="12824"/>
+          <w:tab w:val="left" w:pos="13740"/>
+          <w:tab w:val="left" w:pos="14656"/>
+        </w:tabs>
+        <w:spacing w:after="0" w:line="240" w:lineRule="auto"/>
+        <w:rPr>
+          <w:rFonts w:ascii="Times New Roman" w:eastAsia="Times New Roman" w:hAnsi="Times New Roman" w:cs="Times New Roman"/>
+          <w:kern w:val="0"/>
+          <w:sz w:val="28"/>
+          <w:szCs w:val="28"/>
+          <w14:ligatures w14:val="none"/>
+        </w:rPr>
+      </w:pPr>
+      <w:r>
+        <w:rPr>
+          <w:rFonts w:ascii="Times New Roman" w:eastAsia="Times New Roman" w:hAnsi="Times New Roman" w:cs="Times New Roman"/>
+          <w:kern w:val="0"/>
+          <w:sz w:val="28"/>
+          <w:szCs w:val="28"/>
+          <w14:ligatures w14:val="none"/>
+        </w:rPr>
+        <w:t xml:space="preserve">function </w:t>
+      </w:r>
+      <w:proofErr w:type="spellStart"/>
+      <w:r>
+        <w:rPr>
+          <w:rFonts w:ascii="Times New Roman" w:eastAsia="Times New Roman" w:hAnsi="Times New Roman" w:cs="Times New Roman"/>
+          <w:kern w:val="0"/>
+          <w:sz w:val="28"/>
+          <w:szCs w:val="28"/>
+          <w14:ligatures w14:val="none"/>
+        </w:rPr>
+        <w:t>count_</w:t>
+      </w:r>
+      <w:proofErr w:type="gramStart"/>
+      <w:r>
+        <w:rPr>
+          <w:rFonts w:ascii="Times New Roman" w:eastAsia="Times New Roman" w:hAnsi="Times New Roman" w:cs="Times New Roman"/>
+          <w:kern w:val="0"/>
+          <w:sz w:val="28"/>
+          <w:szCs w:val="28"/>
+          <w14:ligatures w14:val="none"/>
+        </w:rPr>
+        <w:t>combinations</w:t>
+      </w:r>
+      <w:proofErr w:type="spellEnd"/>
+      <w:r>
+        <w:rPr>
+          <w:rFonts w:ascii="Times New Roman" w:eastAsia="Times New Roman" w:hAnsi="Times New Roman" w:cs="Times New Roman"/>
+          <w:kern w:val="0"/>
+          <w:sz w:val="28"/>
+          <w:szCs w:val="28"/>
+          <w14:ligatures w14:val="none"/>
+        </w:rPr>
+        <w:t>(</w:t>
+      </w:r>
+      <w:proofErr w:type="spellStart"/>
+      <w:proofErr w:type="gramEnd"/>
+      <w:r>
+        <w:rPr>
+          <w:rFonts w:ascii="Times New Roman" w:eastAsia="Times New Roman" w:hAnsi="Times New Roman" w:cs="Times New Roman"/>
+          <w:kern w:val="0"/>
+          <w:sz w:val="28"/>
+          <w:szCs w:val="28"/>
+          <w14:ligatures w14:val="none"/>
+        </w:rPr>
+        <w:t>n_dice</w:t>
+      </w:r>
+      <w:proofErr w:type="spellEnd"/>
+      <w:r>
+        <w:rPr>
+          <w:rFonts w:ascii="Times New Roman" w:eastAsia="Times New Roman" w:hAnsi="Times New Roman" w:cs="Times New Roman"/>
+          <w:kern w:val="0"/>
+          <w:sz w:val="28"/>
+          <w:szCs w:val="28"/>
+          <w14:ligatures w14:val="none"/>
+        </w:rPr>
+        <w:t xml:space="preserve">, </w:t>
+      </w:r>
+      <w:proofErr w:type="spellStart"/>
+      <w:r>
+        <w:rPr>
+          <w:rFonts w:ascii="Times New Roman" w:eastAsia="Times New Roman" w:hAnsi="Times New Roman" w:cs="Times New Roman"/>
+          <w:kern w:val="0"/>
+          <w:sz w:val="28"/>
+          <w:szCs w:val="28"/>
+          <w14:ligatures w14:val="none"/>
+        </w:rPr>
+        <w:t>target_sum</w:t>
+      </w:r>
+      <w:proofErr w:type="spellEnd"/>
+      <w:r>
+        <w:rPr>
+          <w:rFonts w:ascii="Times New Roman" w:eastAsia="Times New Roman" w:hAnsi="Times New Roman" w:cs="Times New Roman"/>
+          <w:kern w:val="0"/>
+          <w:sz w:val="28"/>
+          <w:szCs w:val="28"/>
+          <w14:ligatures w14:val="none"/>
+        </w:rPr>
+        <w:t>)</w:t>
+      </w:r>
+    </w:p>
+    <w:p>
+      <w:pPr>
+        <w:tabs>
+          <w:tab w:val="left" w:pos="916"/>
+          <w:tab w:val="left" w:pos="1832"/>
+          <w:tab w:val="left" w:pos="2748"/>
+          <w:tab w:val="left" w:pos="3664"/>
+          <w:tab w:val="left" w:pos="4580"/>
+          <w:tab w:val="left" w:pos="5496"/>
+          <w:tab w:val="left" w:pos="6412"/>
+          <w:tab w:val="left" w:pos="7328"/>
+          <w:tab w:val="left" w:pos="8244"/>
+          <w:tab w:val="left" w:pos="9160"/>
+          <w:tab w:val="left" w:pos="10076"/>
+          <w:tab w:val="left" w:pos="10992"/>
+          <w:tab w:val="left" w:pos="11908"/>
+          <w:tab w:val="left" w:pos="12824"/>
+          <w:tab w:val="left" w:pos="13740"/>
+          <w:tab w:val="left" w:pos="14656"/>
+        </w:tabs>
+        <w:spacing w:after="0" w:line="240" w:lineRule="auto"/>
+        <w:rPr>
+          <w:rFonts w:ascii="Times New Roman" w:eastAsia="Times New Roman" w:hAnsi="Times New Roman" w:cs="Times New Roman"/>
+          <w:kern w:val="0"/>
+          <w:sz w:val="28"/>
+          <w:szCs w:val="28"/>
+          <w14:ligatures w14:val="none"/>
+        </w:rPr>
+      </w:pPr>
+      <w:r>
+        <w:rPr>
+          <w:rFonts w:ascii="Times New Roman" w:eastAsia="Times New Roman" w:hAnsi="Times New Roman" w:cs="Times New Roman"/>
+          <w:kern w:val="0"/>
+          <w:sz w:val="28"/>
+          <w:szCs w:val="28"/>
+          <w14:ligatures w14:val="none"/>
+        </w:rPr>
+        <w:t xml:space="preserve">  if </w:t>
+      </w:r>
+      <w:proofErr w:type="spellStart"/>
+      <w:r>
+        <w:rPr>
+          <w:rFonts w:ascii="Times New Roman" w:eastAsia="Times New Roman" w:hAnsi="Times New Roman" w:cs="Times New Roman"/>
+          <w:kern w:val="0"/>
+          <w:sz w:val="28"/>
+          <w:szCs w:val="28"/>
+          <w14:ligatures w14:val="none"/>
+        </w:rPr>
+        <w:t>n_dice</w:t>
+      </w:r>
+      <w:proofErr w:type="spellEnd"/>
+      <w:r>
+        <w:rPr>
+          <w:rFonts w:ascii="Times New Roman" w:eastAsia="Times New Roman" w:hAnsi="Times New Roman" w:cs="Times New Roman"/>
+          <w:kern w:val="0"/>
+          <w:sz w:val="28"/>
+          <w:szCs w:val="28"/>
+          <w14:ligatures w14:val="none"/>
+        </w:rPr>
+        <w:t xml:space="preserve"> is 0 </w:t>
+      </w:r>
+    </w:p>
+    <w:p>
+      <w:pPr>
+        <w:tabs>
+          <w:tab w:val="left" w:pos="916"/>
+          <w:tab w:val="left" w:pos="1832"/>
+          <w:tab w:val="left" w:pos="2748"/>
+          <w:tab w:val="left" w:pos="3664"/>
+          <w:tab w:val="left" w:pos="4580"/>
+          <w:tab w:val="left" w:pos="5496"/>
+          <w:tab w:val="left" w:pos="6412"/>
+          <w:tab w:val="left" w:pos="7328"/>
+          <w:tab w:val="left" w:pos="8244"/>
+          <w:tab w:val="left" w:pos="9160"/>
+          <w:tab w:val="left" w:pos="10076"/>
+          <w:tab w:val="left" w:pos="10992"/>
+          <w:tab w:val="left" w:pos="11908"/>
+          <w:tab w:val="left" w:pos="12824"/>
+          <w:tab w:val="left" w:pos="13740"/>
+          <w:tab w:val="left" w:pos="14656"/>
+        </w:tabs>
+        <w:spacing w:after="0" w:line="240" w:lineRule="auto"/>
+        <w:rPr>
+          <w:rFonts w:ascii="Times New Roman" w:eastAsia="Times New Roman" w:hAnsi="Times New Roman" w:cs="Times New Roman"/>
+          <w:kern w:val="0"/>
+          <w:sz w:val="28"/>
+          <w:szCs w:val="28"/>
+          <w14:ligatures w14:val="none"/>
+        </w:rPr>
+      </w:pPr>
+      <w:r>
+        <w:rPr>
+          <w:rFonts w:ascii="Times New Roman" w:eastAsia="Times New Roman" w:hAnsi="Times New Roman" w:cs="Times New Roman"/>
+          <w:kern w:val="0"/>
+          <w:sz w:val="28"/>
+          <w:szCs w:val="28"/>
+          <w14:ligatures w14:val="none"/>
+        </w:rPr>
+        <w:t xml:space="preserve">    if </w:t>
+      </w:r>
+      <w:proofErr w:type="spellStart"/>
+      <w:r>
+        <w:rPr>
+          <w:rFonts w:ascii="Times New Roman" w:eastAsia="Times New Roman" w:hAnsi="Times New Roman" w:cs="Times New Roman"/>
+          <w:kern w:val="0"/>
+          <w:sz w:val="28"/>
+          <w:szCs w:val="28"/>
+          <w14:ligatures w14:val="none"/>
+        </w:rPr>
+        <w:t>target_sum</w:t>
+      </w:r>
+      <w:proofErr w:type="spellEnd"/>
+      <w:r>
+        <w:rPr>
+          <w:rFonts w:ascii="Times New Roman" w:eastAsia="Times New Roman" w:hAnsi="Times New Roman" w:cs="Times New Roman"/>
+          <w:kern w:val="0"/>
+          <w:sz w:val="28"/>
+          <w:szCs w:val="28"/>
+          <w14:ligatures w14:val="none"/>
+        </w:rPr>
+        <w:t xml:space="preserve"> is 0</w:t>
+      </w:r>
+    </w:p>
+    <w:p>
+      <w:pPr>
+        <w:tabs>
+          <w:tab w:val="left" w:pos="916"/>
+          <w:tab w:val="left" w:pos="1832"/>
+          <w:tab w:val="left" w:pos="2748"/>
+          <w:tab w:val="left" w:pos="3664"/>
+          <w:tab w:val="left" w:pos="4580"/>
+          <w:tab w:val="left" w:pos="5496"/>
+          <w:tab w:val="left" w:pos="6412"/>
+          <w:tab w:val="left" w:pos="7328"/>
+          <w:tab w:val="left" w:pos="8244"/>
+          <w:tab w:val="left" w:pos="9160"/>
+          <w:tab w:val="left" w:pos="10076"/>
+          <w:tab w:val="left" w:pos="10992"/>
+          <w:tab w:val="left" w:pos="11908"/>
+          <w:tab w:val="left" w:pos="12824"/>
+          <w:tab w:val="left" w:pos="13740"/>
+          <w:tab w:val="left" w:pos="14656"/>
+        </w:tabs>
+        <w:spacing w:after="0" w:line="240" w:lineRule="auto"/>
+        <w:rPr>
+          <w:rFonts w:ascii="Times New Roman" w:eastAsia="Times New Roman" w:hAnsi="Times New Roman" w:cs="Times New Roman"/>
+          <w:kern w:val="0"/>
+          <w:sz w:val="28"/>
+          <w:szCs w:val="28"/>
+          <w14:ligatures w14:val="none"/>
+        </w:rPr>
+      </w:pPr>
+      <w:r>
+        <w:rPr>
+          <w:rFonts w:ascii="Times New Roman" w:eastAsia="Times New Roman" w:hAnsi="Times New Roman" w:cs="Times New Roman"/>
+          <w:kern w:val="0"/>
+          <w:sz w:val="28"/>
+          <w:szCs w:val="28"/>
+          <w14:ligatures w14:val="none"/>
+        </w:rPr>
+        <w:t xml:space="preserve">      return 1 </w:t>
+      </w:r>
+    </w:p>
+    <w:p>
+      <w:pPr>
+        <w:tabs>
+          <w:tab w:val="left" w:pos="916"/>
+          <w:tab w:val="left" w:pos="1832"/>
+          <w:tab w:val="left" w:pos="2748"/>
+          <w:tab w:val="left" w:pos="3664"/>
+          <w:tab w:val="left" w:pos="4580"/>
+          <w:tab w:val="left" w:pos="5496"/>
+          <w:tab w:val="left" w:pos="6412"/>
+          <w:tab w:val="left" w:pos="7328"/>
+          <w:tab w:val="left" w:pos="8244"/>
+          <w:tab w:val="left" w:pos="9160"/>
+          <w:tab w:val="left" w:pos="10076"/>
+          <w:tab w:val="left" w:pos="10992"/>
+          <w:tab w:val="left" w:pos="11908"/>
+          <w:tab w:val="left" w:pos="12824"/>
+          <w:tab w:val="left" w:pos="13740"/>
+          <w:tab w:val="left" w:pos="14656"/>
+        </w:tabs>
+        <w:spacing w:after="0" w:line="240" w:lineRule="auto"/>
+        <w:rPr>
+          <w:rFonts w:ascii="Times New Roman" w:eastAsia="Times New Roman" w:hAnsi="Times New Roman" w:cs="Times New Roman"/>
+          <w:kern w:val="0"/>
+          <w:sz w:val="28"/>
+          <w:szCs w:val="28"/>
+          <w14:ligatures w14:val="none"/>
+        </w:rPr>
+      </w:pPr>
+      <w:r>
+        <w:rPr>
+          <w:rFonts w:ascii="Times New Roman" w:eastAsia="Times New Roman" w:hAnsi="Times New Roman" w:cs="Times New Roman"/>
+          <w:kern w:val="0"/>
+          <w:sz w:val="28"/>
+          <w:szCs w:val="28"/>
+          <w14:ligatures w14:val="none"/>
+        </w:rPr>
+        <w:t xml:space="preserve">    else </w:t>
+      </w:r>
+    </w:p>
+    <w:p>
+      <w:pPr>
+        <w:tabs>
+          <w:tab w:val="left" w:pos="916"/>
+          <w:tab w:val="left" w:pos="1832"/>
+          <w:tab w:val="left" w:pos="2748"/>
+          <w:tab w:val="left" w:pos="3664"/>
+          <w:tab w:val="left" w:pos="4580"/>
+          <w:tab w:val="left" w:pos="5496"/>
+          <w:tab w:val="left" w:pos="6412"/>
+          <w:tab w:val="left" w:pos="7328"/>
+          <w:tab w:val="left" w:pos="8244"/>
+          <w:tab w:val="left" w:pos="9160"/>
+          <w:tab w:val="left" w:pos="10076"/>
+          <w:tab w:val="left" w:pos="10992"/>
+          <w:tab w:val="left" w:pos="11908"/>
+          <w:tab w:val="left" w:pos="12824"/>
+          <w:tab w:val="left" w:pos="13740"/>
+          <w:tab w:val="left" w:pos="14656"/>
+        </w:tabs>
+        <w:spacing w:after="0" w:line="240" w:lineRule="auto"/>
+        <w:rPr>
+          <w:rFonts w:ascii="Times New Roman" w:eastAsia="Times New Roman" w:hAnsi="Times New Roman" w:cs="Times New Roman"/>
+          <w:kern w:val="0"/>
+          <w:sz w:val="28"/>
+          <w:szCs w:val="28"/>
+          <w14:ligatures w14:val="none"/>
+        </w:rPr>
+      </w:pPr>
+      <w:r>
+        <w:rPr>
+          <w:rFonts w:ascii="Times New Roman" w:eastAsia="Times New Roman" w:hAnsi="Times New Roman" w:cs="Times New Roman"/>
+          <w:kern w:val="0"/>
+          <w:sz w:val="28"/>
+          <w:szCs w:val="28"/>
+          <w14:ligatures w14:val="none"/>
+        </w:rPr>
+        <w:t xml:space="preserve">      return 0 </w:t>
+      </w:r>
+    </w:p>
+    <w:p>
+      <w:pPr>
+        <w:tabs>
+          <w:tab w:val="left" w:pos="916"/>
+          <w:tab w:val="left" w:pos="1832"/>
+          <w:tab w:val="left" w:pos="2748"/>
+          <w:tab w:val="left" w:pos="3664"/>
+          <w:tab w:val="left" w:pos="4580"/>
+          <w:tab w:val="left" w:pos="5496"/>
+          <w:tab w:val="left" w:pos="6412"/>
+          <w:tab w:val="left" w:pos="7328"/>
+          <w:tab w:val="left" w:pos="8244"/>
+          <w:tab w:val="left" w:pos="9160"/>
+          <w:tab w:val="left" w:pos="10076"/>
+          <w:tab w:val="left" w:pos="10992"/>
+          <w:tab w:val="left" w:pos="11908"/>
+          <w:tab w:val="left" w:pos="12824"/>
+          <w:tab w:val="left" w:pos="13740"/>
+          <w:tab w:val="left" w:pos="14656"/>
+        </w:tabs>
+        <w:spacing w:after="0" w:line="240" w:lineRule="auto"/>
+        <w:rPr>
+          <w:rFonts w:ascii="Times New Roman" w:eastAsia="Times New Roman" w:hAnsi="Times New Roman" w:cs="Times New Roman"/>
+          <w:kern w:val="0"/>
+          <w:sz w:val="28"/>
+          <w:szCs w:val="28"/>
+          <w14:ligatures w14:val="none"/>
+        </w:rPr>
+      </w:pPr>
+      <w:r>
+        <w:rPr>
+          <w:rFonts w:ascii="Times New Roman" w:eastAsia="Times New Roman" w:hAnsi="Times New Roman" w:cs="Times New Roman"/>
+          <w:kern w:val="0"/>
+          <w:sz w:val="28"/>
+          <w:szCs w:val="28"/>
+          <w14:ligatures w14:val="none"/>
+        </w:rPr>
+        <w:t xml:space="preserve">  end if</w:t>
+      </w:r>
+    </w:p>
+    <w:p>
+      <w:pPr>
+        <w:tabs>
+          <w:tab w:val="left" w:pos="916"/>
+          <w:tab w:val="left" w:pos="1832"/>
+          <w:tab w:val="left" w:pos="2748"/>
+          <w:tab w:val="left" w:pos="3664"/>
+          <w:tab w:val="left" w:pos="4580"/>
+          <w:tab w:val="left" w:pos="5496"/>
+          <w:tab w:val="left" w:pos="6412"/>
+          <w:tab w:val="left" w:pos="7328"/>
+          <w:tab w:val="left" w:pos="8244"/>
+          <w:tab w:val="left" w:pos="9160"/>
+          <w:tab w:val="left" w:pos="10076"/>
+          <w:tab w:val="left" w:pos="10992"/>
+          <w:tab w:val="left" w:pos="11908"/>
+          <w:tab w:val="left" w:pos="12824"/>
+          <w:tab w:val="left" w:pos="13740"/>
+          <w:tab w:val="left" w:pos="14656"/>
+        </w:tabs>
+        <w:spacing w:after="0" w:line="240" w:lineRule="auto"/>
+        <w:rPr>
+          <w:rFonts w:ascii="Times New Roman" w:eastAsia="Times New Roman" w:hAnsi="Times New Roman" w:cs="Times New Roman"/>
+          <w:kern w:val="0"/>
+          <w:sz w:val="28"/>
+          <w:szCs w:val="28"/>
+          <w14:ligatures w14:val="none"/>
+        </w:rPr>
+      </w:pPr>
+    </w:p>
+    <w:p>
+      <w:pPr>
+        <w:tabs>
+          <w:tab w:val="left" w:pos="916"/>
+          <w:tab w:val="left" w:pos="1832"/>
+          <w:tab w:val="left" w:pos="2748"/>
+          <w:tab w:val="left" w:pos="3664"/>
+          <w:tab w:val="left" w:pos="4580"/>
+          <w:tab w:val="left" w:pos="5496"/>
+          <w:tab w:val="left" w:pos="6412"/>
+          <w:tab w:val="left" w:pos="7328"/>
+          <w:tab w:val="left" w:pos="8244"/>
+          <w:tab w:val="left" w:pos="9160"/>
+          <w:tab w:val="left" w:pos="10076"/>
+          <w:tab w:val="left" w:pos="10992"/>
+          <w:tab w:val="left" w:pos="11908"/>
+          <w:tab w:val="left" w:pos="12824"/>
+          <w:tab w:val="left" w:pos="13740"/>
+          <w:tab w:val="left" w:pos="14656"/>
+        </w:tabs>
+        <w:spacing w:after="0" w:line="240" w:lineRule="auto"/>
+        <w:rPr>
+          <w:rFonts w:ascii="Times New Roman" w:eastAsia="Times New Roman" w:hAnsi="Times New Roman" w:cs="Times New Roman"/>
+          <w:kern w:val="0"/>
+          <w:sz w:val="28"/>
+          <w:szCs w:val="28"/>
+          <w14:ligatures w14:val="none"/>
+        </w:rPr>
+      </w:pPr>
+      <w:r>
+        <w:rPr>
+          <w:rFonts w:ascii="Times New Roman" w:eastAsia="Times New Roman" w:hAnsi="Times New Roman" w:cs="Times New Roman"/>
+          <w:kern w:val="0"/>
+          <w:sz w:val="28"/>
+          <w:szCs w:val="28"/>
+          <w14:ligatures w14:val="none"/>
+        </w:rPr>
+        <w:t xml:space="preserve">  count = 0</w:t>
+      </w:r>
+    </w:p>
+    <w:p>
+      <w:pPr>
+        <w:tabs>
+          <w:tab w:val="left" w:pos="916"/>
+          <w:tab w:val="left" w:pos="1832"/>
+          <w:tab w:val="left" w:pos="2748"/>
+          <w:tab w:val="left" w:pos="3664"/>
+          <w:tab w:val="left" w:pos="4580"/>
+          <w:tab w:val="left" w:pos="5496"/>
+          <w:tab w:val="left" w:pos="6412"/>
+          <w:tab w:val="left" w:pos="7328"/>
+          <w:tab w:val="left" w:pos="8244"/>
+          <w:tab w:val="left" w:pos="9160"/>
+          <w:tab w:val="left" w:pos="10076"/>
+          <w:tab w:val="left" w:pos="10992"/>
+          <w:tab w:val="left" w:pos="11908"/>
+          <w:tab w:val="left" w:pos="12824"/>
+          <w:tab w:val="left" w:pos="13740"/>
+          <w:tab w:val="left" w:pos="14656"/>
+        </w:tabs>
+        <w:spacing w:after="0" w:line="240" w:lineRule="auto"/>
+        <w:rPr>
+          <w:rFonts w:ascii="Times New Roman" w:eastAsia="Times New Roman" w:hAnsi="Times New Roman" w:cs="Times New Roman"/>
+          <w:kern w:val="0"/>
+          <w:sz w:val="28"/>
+          <w:szCs w:val="28"/>
+          <w14:ligatures w14:val="none"/>
+        </w:rPr>
+      </w:pPr>
+      <w:r>
+        <w:rPr>
+          <w:rFonts w:ascii="Times New Roman" w:eastAsia="Times New Roman" w:hAnsi="Times New Roman" w:cs="Times New Roman"/>
+          <w:kern w:val="0"/>
+          <w:sz w:val="28"/>
+          <w:szCs w:val="28"/>
+          <w14:ligatures w14:val="none"/>
+        </w:rPr>
+        <w:t xml:space="preserve">  for </w:t>
+      </w:r>
+      <w:proofErr w:type="spellStart"/>
+      <w:r>
+        <w:rPr>
+          <w:rFonts w:ascii="Times New Roman" w:eastAsia="Times New Roman" w:hAnsi="Times New Roman" w:cs="Times New Roman"/>
+          <w:kern w:val="0"/>
+          <w:sz w:val="28"/>
+          <w:szCs w:val="28"/>
+          <w14:ligatures w14:val="none"/>
+        </w:rPr>
+        <w:t>i</w:t>
+      </w:r>
+      <w:proofErr w:type="spellEnd"/>
+      <w:r>
+        <w:rPr>
+          <w:rFonts w:ascii="Times New Roman" w:eastAsia="Times New Roman" w:hAnsi="Times New Roman" w:cs="Times New Roman"/>
+          <w:kern w:val="0"/>
+          <w:sz w:val="28"/>
+          <w:szCs w:val="28"/>
+          <w14:ligatures w14:val="none"/>
+        </w:rPr>
+        <w:t xml:space="preserve"> from 1 to 6 </w:t>
+      </w:r>
+    </w:p>
+    <w:p>
+      <w:pPr>
+        <w:tabs>
+          <w:tab w:val="left" w:pos="916"/>
+          <w:tab w:val="left" w:pos="1832"/>
+          <w:tab w:val="left" w:pos="2748"/>
+          <w:tab w:val="left" w:pos="3664"/>
+          <w:tab w:val="left" w:pos="4580"/>
+          <w:tab w:val="left" w:pos="5496"/>
+          <w:tab w:val="left" w:pos="6412"/>
+          <w:tab w:val="left" w:pos="7328"/>
+          <w:tab w:val="left" w:pos="8244"/>
+          <w:tab w:val="left" w:pos="9160"/>
+          <w:tab w:val="left" w:pos="10076"/>
+          <w:tab w:val="left" w:pos="10992"/>
+          <w:tab w:val="left" w:pos="11908"/>
+          <w:tab w:val="left" w:pos="12824"/>
+          <w:tab w:val="left" w:pos="13740"/>
+          <w:tab w:val="left" w:pos="14656"/>
+        </w:tabs>
+        <w:spacing w:after="0" w:line="240" w:lineRule="auto"/>
+        <w:rPr>
+          <w:rFonts w:ascii="Times New Roman" w:eastAsia="Times New Roman" w:hAnsi="Times New Roman" w:cs="Times New Roman"/>
+          <w:kern w:val="0"/>
+          <w:sz w:val="28"/>
+          <w:szCs w:val="28"/>
+          <w14:ligatures w14:val="none"/>
+        </w:rPr>
+      </w:pPr>
+      <w:r>
+        <w:rPr>
+          <w:rFonts w:ascii="Times New Roman" w:eastAsia="Times New Roman" w:hAnsi="Times New Roman" w:cs="Times New Roman"/>
+          <w:kern w:val="0"/>
+          <w:sz w:val="28"/>
+          <w:szCs w:val="28"/>
+          <w14:ligatures w14:val="none"/>
+        </w:rPr>
+        <w:lastRenderedPageBreak/>
+        <w:t xml:space="preserve">    count = count + </w:t>
+      </w:r>
+      <w:proofErr w:type="spellStart"/>
+      <w:r>
+        <w:rPr>
+          <w:rFonts w:ascii="Times New Roman" w:eastAsia="Times New Roman" w:hAnsi="Times New Roman" w:cs="Times New Roman"/>
+          <w:kern w:val="0"/>
+          <w:sz w:val="28"/>
+          <w:szCs w:val="28"/>
+          <w14:ligatures w14:val="none"/>
+        </w:rPr>
+        <w:t>count_</w:t>
+      </w:r>
+      <w:proofErr w:type="gramStart"/>
+      <w:r>
+        <w:rPr>
+          <w:rFonts w:ascii="Times New Roman" w:eastAsia="Times New Roman" w:hAnsi="Times New Roman" w:cs="Times New Roman"/>
+          <w:kern w:val="0"/>
+          <w:sz w:val="28"/>
+          <w:szCs w:val="28"/>
+          <w14:ligatures w14:val="none"/>
+        </w:rPr>
+        <w:t>combinations</w:t>
+      </w:r>
+      <w:proofErr w:type="spellEnd"/>
+      <w:r>
+        <w:rPr>
+          <w:rFonts w:ascii="Times New Roman" w:eastAsia="Times New Roman" w:hAnsi="Times New Roman" w:cs="Times New Roman"/>
+          <w:kern w:val="0"/>
+          <w:sz w:val="28"/>
+          <w:szCs w:val="28"/>
+          <w14:ligatures w14:val="none"/>
+        </w:rPr>
+        <w:t>(</w:t>
+      </w:r>
+      <w:proofErr w:type="spellStart"/>
+      <w:proofErr w:type="gramEnd"/>
+      <w:r>
+        <w:rPr>
+          <w:rFonts w:ascii="Times New Roman" w:eastAsia="Times New Roman" w:hAnsi="Times New Roman" w:cs="Times New Roman"/>
+          <w:kern w:val="0"/>
+          <w:sz w:val="28"/>
+          <w:szCs w:val="28"/>
+          <w14:ligatures w14:val="none"/>
+        </w:rPr>
+        <w:t>n_dice</w:t>
+      </w:r>
+      <w:proofErr w:type="spellEnd"/>
+      <w:r>
+        <w:rPr>
+          <w:rFonts w:ascii="Times New Roman" w:eastAsia="Times New Roman" w:hAnsi="Times New Roman" w:cs="Times New Roman"/>
+          <w:kern w:val="0"/>
+          <w:sz w:val="28"/>
+          <w:szCs w:val="28"/>
+          <w14:ligatures w14:val="none"/>
+        </w:rPr>
+        <w:t xml:space="preserve"> - 1, </w:t>
+      </w:r>
+      <w:proofErr w:type="spellStart"/>
+      <w:r>
+        <w:rPr>
+          <w:rFonts w:ascii="Times New Roman" w:eastAsia="Times New Roman" w:hAnsi="Times New Roman" w:cs="Times New Roman"/>
+          <w:kern w:val="0"/>
+          <w:sz w:val="28"/>
+          <w:szCs w:val="28"/>
+          <w14:ligatures w14:val="none"/>
+        </w:rPr>
+        <w:t>target_sum</w:t>
+      </w:r>
+      <w:proofErr w:type="spellEnd"/>
+      <w:r>
+        <w:rPr>
+          <w:rFonts w:ascii="Times New Roman" w:eastAsia="Times New Roman" w:hAnsi="Times New Roman" w:cs="Times New Roman"/>
+          <w:kern w:val="0"/>
+          <w:sz w:val="28"/>
+          <w:szCs w:val="28"/>
+          <w14:ligatures w14:val="none"/>
+        </w:rPr>
+        <w:t xml:space="preserve"> - </w:t>
+      </w:r>
+      <w:proofErr w:type="spellStart"/>
+      <w:r>
+        <w:rPr>
+          <w:rFonts w:ascii="Times New Roman" w:eastAsia="Times New Roman" w:hAnsi="Times New Roman" w:cs="Times New Roman"/>
+          <w:kern w:val="0"/>
+          <w:sz w:val="28"/>
+          <w:szCs w:val="28"/>
+          <w14:ligatures w14:val="none"/>
+        </w:rPr>
+        <w:t>i</w:t>
+      </w:r>
+      <w:proofErr w:type="spellEnd"/>
+      <w:r>
+        <w:rPr>
+          <w:rFonts w:ascii="Times New Roman" w:eastAsia="Times New Roman" w:hAnsi="Times New Roman" w:cs="Times New Roman"/>
+          <w:kern w:val="0"/>
+          <w:sz w:val="28"/>
+          <w:szCs w:val="28"/>
+          <w14:ligatures w14:val="none"/>
+        </w:rPr>
+        <w:t xml:space="preserve">) </w:t>
+      </w:r>
+    </w:p>
+    <w:p>
+      <w:pPr>
+        <w:tabs>
+          <w:tab w:val="left" w:pos="916"/>
+          <w:tab w:val="left" w:pos="1832"/>
+          <w:tab w:val="left" w:pos="2748"/>
+          <w:tab w:val="left" w:pos="3664"/>
+          <w:tab w:val="left" w:pos="4580"/>
+          <w:tab w:val="left" w:pos="5496"/>
+          <w:tab w:val="left" w:pos="6412"/>
+          <w:tab w:val="left" w:pos="7328"/>
+          <w:tab w:val="left" w:pos="8244"/>
+          <w:tab w:val="left" w:pos="9160"/>
+          <w:tab w:val="left" w:pos="10076"/>
+          <w:tab w:val="left" w:pos="10992"/>
+          <w:tab w:val="left" w:pos="11908"/>
+          <w:tab w:val="left" w:pos="12824"/>
+          <w:tab w:val="left" w:pos="13740"/>
+          <w:tab w:val="left" w:pos="14656"/>
+        </w:tabs>
+        <w:spacing w:after="0" w:line="240" w:lineRule="auto"/>
+        <w:rPr>
+          <w:rFonts w:ascii="Times New Roman" w:eastAsia="Times New Roman" w:hAnsi="Times New Roman" w:cs="Times New Roman"/>
+          <w:kern w:val="0"/>
+          <w:sz w:val="28"/>
+          <w:szCs w:val="28"/>
+          <w14:ligatures w14:val="none"/>
+        </w:rPr>
+      </w:pPr>
+      <w:r>
+        <w:rPr>
+          <w:rFonts w:ascii="Times New Roman" w:eastAsia="Times New Roman" w:hAnsi="Times New Roman" w:cs="Times New Roman"/>
+          <w:kern w:val="0"/>
+          <w:sz w:val="28"/>
+          <w:szCs w:val="28"/>
+          <w14:ligatures w14:val="none"/>
+        </w:rPr>
+        <w:t xml:space="preserve">  end for</w:t>
+      </w:r>
+    </w:p>
+    <w:p>
+      <w:pPr>
+        <w:tabs>
+          <w:tab w:val="left" w:pos="916"/>
+          <w:tab w:val="left" w:pos="1832"/>
+          <w:tab w:val="left" w:pos="2748"/>
+          <w:tab w:val="left" w:pos="3664"/>
+          <w:tab w:val="left" w:pos="4580"/>
+          <w:tab w:val="left" w:pos="5496"/>
+          <w:tab w:val="left" w:pos="6412"/>
+          <w:tab w:val="left" w:pos="7328"/>
+          <w:tab w:val="left" w:pos="8244"/>
+          <w:tab w:val="left" w:pos="9160"/>
+          <w:tab w:val="left" w:pos="10076"/>
+          <w:tab w:val="left" w:pos="10992"/>
+          <w:tab w:val="left" w:pos="11908"/>
+          <w:tab w:val="left" w:pos="12824"/>
+          <w:tab w:val="left" w:pos="13740"/>
+          <w:tab w:val="left" w:pos="14656"/>
+        </w:tabs>
+        <w:spacing w:after="0" w:line="240" w:lineRule="auto"/>
+        <w:rPr>
+          <w:rFonts w:ascii="Times New Roman" w:eastAsia="Times New Roman" w:hAnsi="Times New Roman" w:cs="Times New Roman"/>
+          <w:kern w:val="0"/>
+          <w:sz w:val="28"/>
+          <w:szCs w:val="28"/>
+          <w14:ligatures w14:val="none"/>
+        </w:rPr>
+      </w:pPr>
+    </w:p>
+    <w:p>
+      <w:pPr>
+        <w:tabs>
+          <w:tab w:val="left" w:pos="916"/>
+          <w:tab w:val="left" w:pos="1832"/>
+          <w:tab w:val="left" w:pos="2748"/>
+          <w:tab w:val="left" w:pos="3664"/>
+          <w:tab w:val="left" w:pos="4580"/>
+          <w:tab w:val="left" w:pos="5496"/>
+          <w:tab w:val="left" w:pos="6412"/>
+          <w:tab w:val="left" w:pos="7328"/>
+          <w:tab w:val="left" w:pos="8244"/>
+          <w:tab w:val="left" w:pos="9160"/>
+          <w:tab w:val="left" w:pos="10076"/>
+          <w:tab w:val="left" w:pos="10992"/>
+          <w:tab w:val="left" w:pos="11908"/>
+          <w:tab w:val="left" w:pos="12824"/>
+          <w:tab w:val="left" w:pos="13740"/>
+          <w:tab w:val="left" w:pos="14656"/>
+        </w:tabs>
+        <w:spacing w:after="0" w:line="240" w:lineRule="auto"/>
+        <w:rPr>
+          <w:rFonts w:ascii="Times New Roman" w:eastAsia="Times New Roman" w:hAnsi="Times New Roman" w:cs="Times New Roman"/>
+          <w:kern w:val="0"/>
+          <w:sz w:val="28"/>
+          <w:szCs w:val="28"/>
+          <w14:ligatures w14:val="none"/>
+        </w:rPr>
+      </w:pPr>
+      <w:r>
+        <w:rPr>
+          <w:rFonts w:ascii="Times New Roman" w:eastAsia="Times New Roman" w:hAnsi="Times New Roman" w:cs="Times New Roman"/>
+          <w:kern w:val="0"/>
+          <w:sz w:val="28"/>
+          <w:szCs w:val="28"/>
+          <w14:ligatures w14:val="none"/>
+        </w:rPr>
+        <w:t xml:space="preserve">  return count</w:t>
+      </w:r>
+    </w:p>
+    <w:p>
+      <w:pPr>
+        <w:tabs>
+          <w:tab w:val="left" w:pos="916"/>
+          <w:tab w:val="left" w:pos="1832"/>
+          <w:tab w:val="left" w:pos="2748"/>
+          <w:tab w:val="left" w:pos="3664"/>
+          <w:tab w:val="left" w:pos="4580"/>
+          <w:tab w:val="left" w:pos="5496"/>
+          <w:tab w:val="left" w:pos="6412"/>
+          <w:tab w:val="left" w:pos="7328"/>
+          <w:tab w:val="left" w:pos="8244"/>
+          <w:tab w:val="left" w:pos="9160"/>
+          <w:tab w:val="left" w:pos="10076"/>
+          <w:tab w:val="left" w:pos="10992"/>
+          <w:tab w:val="left" w:pos="11908"/>
+          <w:tab w:val="left" w:pos="12824"/>
+          <w:tab w:val="left" w:pos="13740"/>
+          <w:tab w:val="left" w:pos="14656"/>
+        </w:tabs>
+        <w:spacing w:after="0" w:line="240" w:lineRule="auto"/>
+        <w:rPr>
+          <w:rFonts w:ascii="Times New Roman" w:eastAsia="Times New Roman" w:hAnsi="Times New Roman" w:cs="Times New Roman"/>
+          <w:kern w:val="0"/>
+          <w:sz w:val="28"/>
+          <w:szCs w:val="28"/>
+          <w14:ligatures w14:val="none"/>
+        </w:rPr>
+      </w:pPr>
+    </w:p>
+    <w:p>
+      <w:pPr>
+        <w:tabs>
+          <w:tab w:val="left" w:pos="916"/>
+          <w:tab w:val="left" w:pos="1832"/>
+          <w:tab w:val="left" w:pos="2748"/>
+          <w:tab w:val="left" w:pos="3664"/>
+          <w:tab w:val="left" w:pos="4580"/>
+          <w:tab w:val="left" w:pos="5496"/>
+          <w:tab w:val="left" w:pos="6412"/>
+          <w:tab w:val="left" w:pos="7328"/>
+          <w:tab w:val="left" w:pos="8244"/>
+          <w:tab w:val="left" w:pos="9160"/>
+          <w:tab w:val="left" w:pos="10076"/>
+          <w:tab w:val="left" w:pos="10992"/>
+          <w:tab w:val="left" w:pos="11908"/>
+          <w:tab w:val="left" w:pos="12824"/>
+          <w:tab w:val="left" w:pos="13740"/>
+          <w:tab w:val="left" w:pos="14656"/>
+        </w:tabs>
+        <w:spacing w:after="0" w:line="240" w:lineRule="auto"/>
+        <w:rPr>
+          <w:rFonts w:ascii="Times New Roman" w:eastAsia="Times New Roman" w:hAnsi="Times New Roman" w:cs="Times New Roman"/>
+          <w:kern w:val="0"/>
+          <w:sz w:val="28"/>
+          <w:szCs w:val="28"/>
+          <w14:ligatures w14:val="none"/>
+        </w:rPr>
+      </w:pPr>
+      <w:r>
+        <w:rPr>
+          <w:rFonts w:ascii="Times New Roman" w:eastAsia="Times New Roman" w:hAnsi="Times New Roman" w:cs="Times New Roman"/>
+          <w:kern w:val="0"/>
+          <w:sz w:val="28"/>
+          <w:szCs w:val="28"/>
+          <w14:ligatures w14:val="none"/>
+        </w:rPr>
+        <w:t>end function</w:t>
+      </w:r>
+    </w:p>
+    <w:p>
+      <w:pPr>
+        <w:tabs>
+          <w:tab w:val="left" w:pos="916"/>
+          <w:tab w:val="left" w:pos="1832"/>
+          <w:tab w:val="left" w:pos="2748"/>
+          <w:tab w:val="left" w:pos="3664"/>
+          <w:tab w:val="left" w:pos="4580"/>
+          <w:tab w:val="left" w:pos="5496"/>
+          <w:tab w:val="left" w:pos="6412"/>
+          <w:tab w:val="left" w:pos="7328"/>
+          <w:tab w:val="left" w:pos="8244"/>
+          <w:tab w:val="left" w:pos="9160"/>
+          <w:tab w:val="left" w:pos="10076"/>
+          <w:tab w:val="left" w:pos="10992"/>
+          <w:tab w:val="left" w:pos="11908"/>
+          <w:tab w:val="left" w:pos="12824"/>
+          <w:tab w:val="left" w:pos="13740"/>
+          <w:tab w:val="left" w:pos="14656"/>
+        </w:tabs>
+        <w:spacing w:after="0" w:line="240" w:lineRule="auto"/>
+        <w:rPr>
+          <w:rFonts w:ascii="Times New Roman" w:eastAsia="Times New Roman" w:hAnsi="Times New Roman" w:cs="Times New Roman"/>
+          <w:kern w:val="0"/>
+          <w:sz w:val="28"/>
+          <w:szCs w:val="28"/>
+          <w14:ligatures w14:val="none"/>
+        </w:rPr>
+      </w:pPr>
+    </w:p>
+    <w:p>
+      <w:pPr>
+        <w:rPr>
+          <w:rFonts w:ascii="Times New Roman" w:hAnsi="Times New Roman" w:cs="Times New Roman"/>
+          <w:b/>
+          <w:bCs/>
+          <w:sz w:val="28"/>
+          <w:szCs w:val="28"/>
+        </w:rPr>
+      </w:pPr>
+    </w:p>
+    <w:p>
+      <w:pPr>
+        <w:rPr>
+          <w:rFonts w:ascii="Times New Roman" w:hAnsi="Times New Roman" w:cs="Times New Roman"/>
+          <w:sz w:val="28"/>
+          <w:szCs w:val="28"/>
+        </w:rPr>
+      </w:pPr>
+    </w:p>
+    <w:p>
+      <w:pPr>
+        <w:rPr>
+          <w:rFonts w:ascii="Times New Roman" w:hAnsi="Times New Roman" w:cs="Times New Roman"/>
+          <w:sz w:val="28"/>
+          <w:szCs w:val="28"/>
+        </w:rPr>
+      </w:pPr>
+    </w:p>
+    <w:p>
+      <w:pPr>
+        <w:rPr>
+          <w:rFonts w:ascii="Times New Roman" w:hAnsi="Times New Roman" w:cs="Times New Roman"/>
+          <w:sz w:val="28"/>
+          <w:szCs w:val="28"/>
+        </w:rPr>
+      </w:pPr>
+    </w:p>
+    <w:p>
+      <w:pPr>
+        <w:rPr>
+          <w:rFonts w:ascii="Times New Roman" w:hAnsi="Times New Roman" w:cs="Times New Roman"/>
+          <w:sz w:val="28"/>
+          <w:szCs w:val="28"/>
+        </w:rPr>
+      </w:pPr>
+    </w:p>
+    <w:p>
+      <w:pPr>
+        <w:rPr>
+          <w:rFonts w:ascii="Times New Roman" w:hAnsi="Times New Roman" w:cs="Times New Roman"/>
+          <w:sz w:val="28"/>
+          <w:szCs w:val="28"/>
+        </w:rPr>
+      </w:pPr>
+    </w:p>
+    <w:p>
+      <w:pPr>
+        <w:rPr>
+          <w:rFonts w:ascii="Times New Roman" w:hAnsi="Times New Roman" w:cs="Times New Roman"/>
+          <w:sz w:val="28"/>
+          <w:szCs w:val="28"/>
+        </w:rPr>
+      </w:pPr>
+    </w:p>
+    <w:p>
+      <w:pPr>
+        <w:rPr>
+          <w:rFonts w:ascii="Times New Roman" w:hAnsi="Times New Roman" w:cs="Times New Roman"/>
+          <w:sz w:val="28"/>
+          <w:szCs w:val="28"/>
+        </w:rPr>
+      </w:pPr>
+    </w:p>
+    <w:p>
+      <w:pPr>
+        <w:rPr>
+          <w:rFonts w:ascii="Times New Roman" w:hAnsi="Times New Roman" w:cs="Times New Roman"/>
+          <w:sz w:val="28"/>
+          <w:szCs w:val="28"/>
+        </w:rPr>
+      </w:pPr>
+    </w:p>
+    <w:p>
+      <w:pPr>
+        <w:rPr>
+          <w:rFonts w:ascii="Times New Roman" w:hAnsi="Times New Roman" w:cs="Times New Roman"/>
+          <w:sz w:val="28"/>
+          <w:szCs w:val="28"/>
+        </w:rPr>
+      </w:pPr>
       <w:r>
         <w:rPr>
           <w:rFonts w:ascii="Times New Roman" w:hAnsi="Times New Roman" w:cs="Times New Roman"/>
@@ -1906,15 +2942,15 @@
         <mc:AlternateContent>
           <mc:Choice Requires="wps">
             <w:drawing>
-              <wp:anchor distT="45720" distB="45720" distL="114300" distR="114300" simplePos="0" relativeHeight="251664384" behindDoc="0" locked="0" layoutInCell="1" allowOverlap="1" wp14:anchorId="087B36CB" wp14:editId="3516C4A4">
+              <wp:anchor distT="45720" distB="45720" distL="114300" distR="114300" simplePos="0" relativeHeight="251664384" behindDoc="0" locked="0" layoutInCell="1" allowOverlap="1" wp14:anchorId="087B36CB" wp14:editId="15D62CEE">
                 <wp:simplePos x="0" y="0"/>
                 <wp:positionH relativeFrom="column">
                   <wp:posOffset>213360</wp:posOffset>
                 </wp:positionH>
                 <wp:positionV relativeFrom="paragraph">
-                  <wp:posOffset>179705</wp:posOffset>
+                  <wp:posOffset>177800</wp:posOffset>
                 </wp:positionV>
-                <wp:extent cx="5326380" cy="2865120"/>
+                <wp:extent cx="5326380" cy="2446020"/>
                 <wp:effectExtent l="0" t="0" r="26670" b="11430"/>
                 <wp:wrapSquare wrapText="bothSides"/>
                 <wp:docPr id="217" name="Text Box 2"/>
@@ -1930,7 +2966,7 @@
                       <wps:spPr bwMode="auto">
                         <a:xfrm>
                           <a:off x="0" y="0"/>
-                          <a:ext cx="5326380" cy="2865120"/>
+                          <a:ext cx="5326380" cy="2446020"/>
                         </a:xfrm>
                         <a:prstGeom prst="rect">
                           <a:avLst/>
@@ -2371,7 +3407,7 @@
                 <v:stroke joinstyle="miter"/>
                 <v:path gradientshapeok="t" o:connecttype="rect"/>
               </v:shapetype>
-              <v:shape id="Text Box 2" o:spid="_x0000_s1026" type="#_x0000_t202" style="position:absolute;margin-left:16.8pt;margin-top:14.15pt;width:419.4pt;height:225.6pt;z-index:251664384;visibility:visible;mso-wrap-style:square;mso-width-percent:0;mso-height-percent:0;mso-wrap-distance-left:9pt;mso-wrap-distance-top:3.6pt;mso-wrap-distance-right:9pt;mso-wrap-distance-bottom:3.6pt;mso-position-horizontal:absolute;mso-position-horizontal-relative:text;mso-position-vertical:absolute;mso-position-vertical-relative:text;mso-width-percent:0;mso-height-percent:0;mso-width-relative:margin;mso-height-relative:margin;v-text-anchor:top" o:gfxdata="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" filled="f" strokecolor="#4a66ac [3204]">
+              <v:shape id="Text Box 2" o:spid="_x0000_s1026" type="#_x0000_t202" style="position:absolute;margin-left:16.8pt;margin-top:14pt;width:419.4pt;height:192.6pt;z-index:251664384;visibility:visible;mso-wrap-style:square;mso-width-percent:0;mso-height-percent:0;mso-wrap-distance-left:9pt;mso-wrap-distance-top:3.6pt;mso-wrap-distance-right:9pt;mso-wrap-distance-bottom:3.6pt;mso-position-horizontal:absolute;mso-position-horizontal-relative:text;mso-position-vertical:absolute;mso-position-vertical-relative:text;mso-width-percent:0;mso-height-percent:0;mso-width-relative:margin;mso-height-relative:margin;v-text-anchor:top" o:gfxdata="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" filled="f" strokecolor="#4a66ac [3204]">
                 <v:stroke dashstyle="longDashDotDot" joinstyle="round"/>
                 <v:textbox>
                   <w:txbxContent>
@@ -2865,25 +3901,25 @@
           <w:sz w:val="28"/>
           <w:szCs w:val="28"/>
         </w:rPr>
+        <w:t xml:space="preserve">Answer: </w:t>
+      </w:r>
+    </w:p>
+    <w:p>
+      <w:pPr>
+        <w:rPr>
+          <w:rFonts w:ascii="Times New Roman" w:hAnsi="Times New Roman" w:cs="Times New Roman"/>
+          <w:sz w:val="28"/>
+          <w:szCs w:val="28"/>
+        </w:rPr>
+      </w:pPr>
+      <w:r>
+        <w:rPr>
+          <w:rFonts w:ascii="Times New Roman" w:hAnsi="Times New Roman" w:cs="Times New Roman"/>
+          <w:noProof/>
+          <w:sz w:val="28"/>
+          <w:szCs w:val="28"/>
+        </w:rPr>
         <w:lastRenderedPageBreak/>
-        <w:t xml:space="preserve">Answer: </w:t>
-      </w:r>
-    </w:p>
-    <w:p>
-      <w:pPr>
-        <w:rPr>
-          <w:rFonts w:ascii="Times New Roman" w:hAnsi="Times New Roman" w:cs="Times New Roman"/>
-          <w:sz w:val="28"/>
-          <w:szCs w:val="28"/>
-        </w:rPr>
-      </w:pPr>
-      <w:r>
-        <w:rPr>
-          <w:rFonts w:ascii="Times New Roman" w:hAnsi="Times New Roman" w:cs="Times New Roman"/>
-          <w:noProof/>
-          <w:sz w:val="28"/>
-          <w:szCs w:val="28"/>
-        </w:rPr>
         <w:drawing>
           <wp:inline distT="0" distB="0" distL="0" distR="0" wp14:anchorId="247F5B21" wp14:editId="7B64ACF6">
             <wp:extent cx="5943600" cy="1304925"/>
@@ -3483,7 +4519,6 @@
           <w:sz w:val="44"/>
           <w:szCs w:val="44"/>
         </w:rPr>
-        <w:lastRenderedPageBreak/>
         <w:t>P</w:t>
       </w:r>
       <w:r>
@@ -3534,6 +4569,233 @@
       <w:r>
         <w:rPr>
           <w:rFonts w:ascii="Times New Roman" w:hAnsi="Times New Roman" w:cs="Times New Roman"/>
+          <w:sz w:val="40"/>
+          <w:szCs w:val="40"/>
+        </w:rPr>
+        <w:lastRenderedPageBreak/>
+        <w:t>Round off</w:t>
+      </w:r>
+    </w:p>
+    <w:p>
+      <w:pPr>
+        <w:rPr>
+          <w:rFonts w:ascii="Times New Roman" w:hAnsi="Times New Roman" w:cs="Times New Roman"/>
+          <w:sz w:val="40"/>
+          <w:szCs w:val="40"/>
+        </w:rPr>
+      </w:pPr>
+      <w:r>
+        <w:rPr>
+          <w:rFonts w:ascii="Times New Roman" w:hAnsi="Times New Roman" w:cs="Times New Roman"/>
+          <w:sz w:val="40"/>
+          <w:szCs w:val="40"/>
+        </w:rPr>
+        <w:t>= 0.0485</w:t>
+      </w:r>
+    </w:p>
+    <w:p>
+      <w:pPr>
+        <w:rPr>
+          <w:rFonts w:ascii="Times New Roman" w:hAnsi="Times New Roman" w:cs="Times New Roman"/>
+          <w:sz w:val="40"/>
+          <w:szCs w:val="40"/>
+        </w:rPr>
+      </w:pPr>
+    </w:p>
+    <w:p>
+      <w:pPr>
+        <w:rPr>
+          <w:rFonts w:ascii="Times New Roman" w:hAnsi="Times New Roman" w:cs="Times New Roman"/>
+          <w:b/>
+          <w:bCs/>
+          <w:i/>
+          <w:iCs/>
+          <w:sz w:val="32"/>
+          <w:szCs w:val="32"/>
+        </w:rPr>
+      </w:pPr>
+      <w:r>
+        <w:rPr>
+          <w:rFonts w:ascii="Times New Roman" w:hAnsi="Times New Roman" w:cs="Times New Roman"/>
+          <w:b/>
+          <w:bCs/>
+          <w:i/>
+          <w:iCs/>
+          <w:sz w:val="32"/>
+          <w:szCs w:val="32"/>
+        </w:rPr>
+        <w:t xml:space="preserve">Pseudocode: </w:t>
+      </w:r>
+    </w:p>
+    <w:p>
+      <w:pPr>
+        <w:tabs>
+          <w:tab w:val="left" w:pos="916"/>
+          <w:tab w:val="left" w:pos="1832"/>
+          <w:tab w:val="left" w:pos="2748"/>
+          <w:tab w:val="left" w:pos="3664"/>
+          <w:tab w:val="left" w:pos="4580"/>
+          <w:tab w:val="left" w:pos="5496"/>
+          <w:tab w:val="left" w:pos="6412"/>
+          <w:tab w:val="left" w:pos="7328"/>
+          <w:tab w:val="left" w:pos="8244"/>
+          <w:tab w:val="left" w:pos="9160"/>
+          <w:tab w:val="left" w:pos="10076"/>
+          <w:tab w:val="left" w:pos="10992"/>
+          <w:tab w:val="left" w:pos="11908"/>
+          <w:tab w:val="left" w:pos="12824"/>
+          <w:tab w:val="left" w:pos="13740"/>
+          <w:tab w:val="left" w:pos="14656"/>
+        </w:tabs>
+        <w:spacing w:after="0" w:line="240" w:lineRule="auto"/>
+        <w:rPr>
+          <w:rFonts w:ascii="Times New Roman" w:eastAsia="Times New Roman" w:hAnsi="Times New Roman" w:cs="Times New Roman"/>
+          <w:kern w:val="0"/>
+          <w:sz w:val="32"/>
+          <w:szCs w:val="32"/>
+          <w14:ligatures w14:val="none"/>
+        </w:rPr>
+      </w:pPr>
+      <w:proofErr w:type="spellStart"/>
+      <w:r>
+        <w:rPr>
+          <w:rFonts w:ascii="Times New Roman" w:eastAsia="Times New Roman" w:hAnsi="Times New Roman" w:cs="Times New Roman"/>
+          <w:kern w:val="0"/>
+          <w:sz w:val="32"/>
+          <w:szCs w:val="32"/>
+          <w14:ligatures w14:val="none"/>
+        </w:rPr>
+        <w:t>favorable_outcomes</w:t>
+      </w:r>
+      <w:proofErr w:type="spellEnd"/>
+      <w:r>
+        <w:rPr>
+          <w:rFonts w:ascii="Times New Roman" w:eastAsia="Times New Roman" w:hAnsi="Times New Roman" w:cs="Times New Roman"/>
+          <w:kern w:val="0"/>
+          <w:sz w:val="32"/>
+          <w:szCs w:val="32"/>
+          <w14:ligatures w14:val="none"/>
+        </w:rPr>
+        <w:t xml:space="preserve"> = </w:t>
+      </w:r>
+      <w:proofErr w:type="spellStart"/>
+      <w:r>
+        <w:rPr>
+          <w:rFonts w:ascii="Times New Roman" w:eastAsia="Times New Roman" w:hAnsi="Times New Roman" w:cs="Times New Roman"/>
+          <w:kern w:val="0"/>
+          <w:sz w:val="32"/>
+          <w:szCs w:val="32"/>
+          <w14:ligatures w14:val="none"/>
+        </w:rPr>
+        <w:t>count_</w:t>
+      </w:r>
+      <w:proofErr w:type="gramStart"/>
+      <w:r>
+        <w:rPr>
+          <w:rFonts w:ascii="Times New Roman" w:eastAsia="Times New Roman" w:hAnsi="Times New Roman" w:cs="Times New Roman"/>
+          <w:kern w:val="0"/>
+          <w:sz w:val="32"/>
+          <w:szCs w:val="32"/>
+          <w14:ligatures w14:val="none"/>
+        </w:rPr>
+        <w:t>combinations</w:t>
+      </w:r>
+      <w:proofErr w:type="spellEnd"/>
+      <w:r>
+        <w:rPr>
+          <w:rFonts w:ascii="Times New Roman" w:eastAsia="Times New Roman" w:hAnsi="Times New Roman" w:cs="Times New Roman"/>
+          <w:kern w:val="0"/>
+          <w:sz w:val="32"/>
+          <w:szCs w:val="32"/>
+          <w14:ligatures w14:val="none"/>
+        </w:rPr>
+        <w:t>(</w:t>
+      </w:r>
+      <w:proofErr w:type="gramEnd"/>
+      <w:r>
+        <w:rPr>
+          <w:rFonts w:ascii="Times New Roman" w:eastAsia="Times New Roman" w:hAnsi="Times New Roman" w:cs="Times New Roman"/>
+          <w:kern w:val="0"/>
+          <w:sz w:val="32"/>
+          <w:szCs w:val="32"/>
+          <w14:ligatures w14:val="none"/>
+        </w:rPr>
+        <w:t xml:space="preserve">10, 30) </w:t>
+      </w:r>
+    </w:p>
+    <w:p>
+      <w:pPr>
+        <w:tabs>
+          <w:tab w:val="left" w:pos="916"/>
+          <w:tab w:val="left" w:pos="1832"/>
+          <w:tab w:val="left" w:pos="2748"/>
+          <w:tab w:val="left" w:pos="3664"/>
+          <w:tab w:val="left" w:pos="4580"/>
+          <w:tab w:val="left" w:pos="5496"/>
+          <w:tab w:val="left" w:pos="6412"/>
+          <w:tab w:val="left" w:pos="7328"/>
+          <w:tab w:val="left" w:pos="8244"/>
+          <w:tab w:val="left" w:pos="9160"/>
+          <w:tab w:val="left" w:pos="10076"/>
+          <w:tab w:val="left" w:pos="10992"/>
+          <w:tab w:val="left" w:pos="11908"/>
+          <w:tab w:val="left" w:pos="12824"/>
+          <w:tab w:val="left" w:pos="13740"/>
+          <w:tab w:val="left" w:pos="14656"/>
+        </w:tabs>
+        <w:spacing w:after="0" w:line="240" w:lineRule="auto"/>
+        <w:rPr>
+          <w:rFonts w:ascii="Times New Roman" w:eastAsia="Times New Roman" w:hAnsi="Times New Roman" w:cs="Times New Roman"/>
+          <w:kern w:val="0"/>
+          <w:sz w:val="32"/>
+          <w:szCs w:val="32"/>
+          <w14:ligatures w14:val="none"/>
+        </w:rPr>
+      </w:pPr>
+      <w:r>
+        <w:rPr>
+          <w:rFonts w:ascii="Times New Roman" w:eastAsia="Times New Roman" w:hAnsi="Times New Roman" w:cs="Times New Roman"/>
+          <w:kern w:val="0"/>
+          <w:sz w:val="32"/>
+          <w:szCs w:val="32"/>
+          <w14:ligatures w14:val="none"/>
+        </w:rPr>
+        <w:t xml:space="preserve">probability = </w:t>
+      </w:r>
+      <w:proofErr w:type="spellStart"/>
+      <w:r>
+        <w:rPr>
+          <w:rFonts w:ascii="Times New Roman" w:eastAsia="Times New Roman" w:hAnsi="Times New Roman" w:cs="Times New Roman"/>
+          <w:kern w:val="0"/>
+          <w:sz w:val="32"/>
+          <w:szCs w:val="32"/>
+          <w14:ligatures w14:val="none"/>
+        </w:rPr>
+        <w:t>favorable_outcomes</w:t>
+      </w:r>
+      <w:proofErr w:type="spellEnd"/>
+      <w:r>
+        <w:rPr>
+          <w:rFonts w:ascii="Times New Roman" w:eastAsia="Times New Roman" w:hAnsi="Times New Roman" w:cs="Times New Roman"/>
+          <w:kern w:val="0"/>
+          <w:sz w:val="32"/>
+          <w:szCs w:val="32"/>
+          <w14:ligatures w14:val="none"/>
+        </w:rPr>
+        <w:t xml:space="preserve"> / (6 raised to the power of 10) </w:t>
+      </w:r>
+    </w:p>
+    <w:p>
+      <w:pPr>
+        <w:rPr>
+          <w:rFonts w:ascii="Times New Roman" w:hAnsi="Times New Roman" w:cs="Times New Roman"/>
+          <w:sz w:val="28"/>
+          <w:szCs w:val="28"/>
+        </w:rPr>
+      </w:pPr>
+      <w:r>
+        <w:rPr>
+          <w:rFonts w:ascii="Times New Roman" w:hAnsi="Times New Roman" w:cs="Times New Roman"/>
           <w:noProof/>
           <w:sz w:val="40"/>
           <w:szCs w:val="40"/>
@@ -3541,13 +4803,13 @@
         <mc:AlternateContent>
           <mc:Choice Requires="wps">
             <w:drawing>
-              <wp:anchor distT="45720" distB="45720" distL="114300" distR="114300" simplePos="0" relativeHeight="251666432" behindDoc="0" locked="0" layoutInCell="1" allowOverlap="1" wp14:anchorId="3F129158" wp14:editId="04536B3C">
+              <wp:anchor distT="45720" distB="45720" distL="114300" distR="114300" simplePos="0" relativeHeight="251666432" behindDoc="0" locked="0" layoutInCell="1" allowOverlap="1" wp14:anchorId="3F129158" wp14:editId="77891B54">
                 <wp:simplePos x="0" y="0"/>
                 <wp:positionH relativeFrom="column">
-                  <wp:posOffset>-297180</wp:posOffset>
+                  <wp:posOffset>-182880</wp:posOffset>
                 </wp:positionH>
                 <wp:positionV relativeFrom="paragraph">
-                  <wp:posOffset>1166495</wp:posOffset>
+                  <wp:posOffset>513080</wp:posOffset>
                 </wp:positionV>
                 <wp:extent cx="5989320" cy="1404620"/>
                 <wp:effectExtent l="0" t="0" r="11430" b="17780"/>
@@ -3650,7 +4912,7 @@
           </mc:Choice>
           <mc:Fallback>
             <w:pict>
-              <v:shape w14:anchorId="3F129158" id="_x0000_s1027" type="#_x0000_t202" style="position:absolute;margin-left:-23.4pt;margin-top:91.85pt;width:471.6pt;height:110.6pt;z-index:251666432;visibility:visible;mso-wrap-style:square;mso-width-percent:0;mso-height-percent:200;mso-wrap-distance-left:9pt;mso-wrap-distance-top:3.6pt;mso-wrap-distance-right:9pt;mso-wrap-distance-bottom:3.6pt;mso-position-horizontal:absolute;mso-position-horizontal-relative:text;mso-position-vertical:absolute;mso-position-vertical-relative:text;mso-width-percent:0;mso-height-percent:200;mso-width-relative:margin;mso-height-relative:margin;v-text-anchor:top" o:gfxdata="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" filled="f" strokecolor="#4a66ac [3204]">
+              <v:shape w14:anchorId="3F129158" id="_x0000_s1027" type="#_x0000_t202" style="position:absolute;margin-left:-14.4pt;margin-top:40.4pt;width:471.6pt;height:110.6pt;z-index:251666432;visibility:visible;mso-wrap-style:square;mso-width-percent:0;mso-height-percent:200;mso-wrap-distance-left:9pt;mso-wrap-distance-top:3.6pt;mso-wrap-distance-right:9pt;mso-wrap-distance-bottom:3.6pt;mso-position-horizontal:absolute;mso-position-horizontal-relative:text;mso-position-vertical:absolute;mso-position-vertical-relative:text;mso-width-percent:0;mso-height-percent:200;mso-width-relative:margin;mso-height-relative:margin;v-text-anchor:top" o:gfxdata="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" filled="f" strokecolor="#4a66ac [3204]">
                 <v:stroke dashstyle="longDashDotDot" joinstyle="round"/>
                 <v:textbox style="mso-fit-shape-to-text:t">
                   <w:txbxContent>
@@ -3696,40 +4958,6 @@
           </mc:Fallback>
         </mc:AlternateContent>
       </w:r>
-      <w:r>
-        <w:rPr>
-          <w:rFonts w:ascii="Times New Roman" w:hAnsi="Times New Roman" w:cs="Times New Roman"/>
-          <w:sz w:val="40"/>
-          <w:szCs w:val="40"/>
-        </w:rPr>
-        <w:t>Round off</w:t>
-      </w:r>
-    </w:p>
-    <w:p>
-      <w:pPr>
-        <w:rPr>
-          <w:rFonts w:ascii="Times New Roman" w:hAnsi="Times New Roman" w:cs="Times New Roman"/>
-          <w:sz w:val="40"/>
-          <w:szCs w:val="40"/>
-        </w:rPr>
-      </w:pPr>
-      <w:r>
-        <w:rPr>
-          <w:rFonts w:ascii="Times New Roman" w:hAnsi="Times New Roman" w:cs="Times New Roman"/>
-          <w:sz w:val="40"/>
-          <w:szCs w:val="40"/>
-        </w:rPr>
-        <w:t>= 0.0485</w:t>
-      </w:r>
-    </w:p>
-    <w:p>
-      <w:pPr>
-        <w:rPr>
-          <w:rFonts w:ascii="Times New Roman" w:hAnsi="Times New Roman" w:cs="Times New Roman"/>
-          <w:sz w:val="28"/>
-          <w:szCs w:val="28"/>
-        </w:rPr>
-      </w:pPr>
     </w:p>
     <w:p>
       <w:pPr>
@@ -3747,10 +4975,10 @@
           <w:szCs w:val="28"/>
         </w:rPr>
         <w:drawing>
-          <wp:anchor distT="0" distB="0" distL="114300" distR="114300" simplePos="0" relativeHeight="251667456" behindDoc="0" locked="0" layoutInCell="1" allowOverlap="1" wp14:anchorId="0B265879" wp14:editId="11A35275">
+          <wp:anchor distT="0" distB="0" distL="114300" distR="114300" simplePos="0" relativeHeight="251667456" behindDoc="0" locked="0" layoutInCell="1" allowOverlap="1" wp14:anchorId="0B265879" wp14:editId="6DD44AA7">
             <wp:simplePos x="0" y="0"/>
             <wp:positionH relativeFrom="column">
-              <wp:posOffset>-297180</wp:posOffset>
+              <wp:posOffset>-182880</wp:posOffset>
             </wp:positionH>
             <wp:positionV relativeFrom="paragraph">
               <wp:posOffset>1512570</wp:posOffset>
@@ -4210,7 +5438,6 @@
           <w:sz w:val="28"/>
           <w:szCs w:val="28"/>
         </w:rPr>
-        <w:lastRenderedPageBreak/>
         <w:t>Then</w:t>
       </w:r>
     </w:p>
@@ -4499,7 +5726,6 @@
           <w:sz w:val="28"/>
           <w:szCs w:val="28"/>
         </w:rPr>
-        <w:lastRenderedPageBreak/>
         <w:t>Probability scale:</w:t>
       </w:r>
     </w:p>

</xml_diff>